<commit_message>
Show key specifications as a table within the overview section
Implement HTML table formatting for displaying product specifications in DOCX.

Replit-Commit-Author: Agent
Replit-Commit-Session-Id: 86e32257-9f57-45d9-b7c9-9c3928182bb3
Replit-Commit-Screenshot-Url: https://storage.googleapis.com/screenshot-production-us-central1/9117525c-531f-4e40-bc2d-dbaf9de7854f/0b6c4af2-7567-4604-bc62-1f84fb5b1cbf.jpg
</commit_message>
<xml_diff>
--- a/templates_docx/enhanced_template.docx
+++ b/templates_docx/enhanced_template.docx
@@ -95,6 +95,51 @@
     <w:p>
       <w:r>
         <w:t>{{ overview }}</w:t>
+      </w:r>
+    </w:p>
+    <w:tbl>
+      <w:tblPr>
+        <w:tblStyle w:val="TableGrid"/>
+        <w:tblW w:type="auto" w:w="0"/>
+        <w:tblLayout w:type="autofit"/>
+        <w:tblLook w:firstColumn="1" w:firstRow="1" w:lastColumn="0" w:lastRow="0" w:noHBand="0" w:noVBand="1" w:val="04A0"/>
+      </w:tblPr>
+      <w:tblGrid>
+        <w:gridCol w:w="5400"/>
+        <w:gridCol w:w="5400"/>
+      </w:tblGrid>
+      <w:tr>
+        <w:tc>
+          <w:tcPr>
+            <w:tcW w:type="dxa" w:w="3600"/>
+          </w:tcPr>
+          <w:p>
+            <w:r>
+              <w:rPr>
+                <w:b/>
+              </w:rPr>
+              <w:t>Property</w:t>
+            </w:r>
+          </w:p>
+        </w:tc>
+        <w:tc>
+          <w:tcPr>
+            <w:tcW w:type="dxa" w:w="5040"/>
+          </w:tcPr>
+          <w:p>
+            <w:r>
+              <w:rPr>
+                <w:b/>
+              </w:rPr>
+              <w:t>Value</w:t>
+            </w:r>
+          </w:p>
+        </w:tc>
+      </w:tr>
+    </w:tbl>
+    <w:p>
+      <w:r>
+        <w:t>{{ overview_specifications_table_html|safe }}</w:t>
       </w:r>
     </w:p>
     <w:p>

</xml_diff>

<commit_message>
Generate dynamic specification tables directly inside the document template
Implement Jinja2 templating for dynamic spec table generation in docx.

Replit-Commit-Author: Agent
Replit-Commit-Session-Id: 86e32257-9f57-45d9-b7c9-9c3928182bb3
Replit-Commit-Screenshot-Url: https://storage.googleapis.com/screenshot-production-us-central1/9117525c-531f-4e40-bc2d-dbaf9de7854f/450e2d93-4ebb-4cd3-8a18-d67ab8681642.jpg
</commit_message>
<xml_diff>
--- a/templates_docx/enhanced_template.docx
+++ b/templates_docx/enhanced_template.docx
@@ -139,7 +139,17 @@
     </w:tbl>
     <w:p>
       <w:r>
-        <w:t>{{ overview_specifications_table_html|safe }}</w:t>
+        <w:t>{% for spec in overview_specifications_table %}</w:t>
+      </w:r>
+    </w:p>
+    <w:p>
+      <w:r>
+        <w:t>{{ spec.property }}: {{ spec.value }}</w:t>
+      </w:r>
+    </w:p>
+    <w:p>
+      <w:r>
+        <w:t>{% endfor %}</w:t>
       </w:r>
     </w:p>
     <w:p>

</xml_diff>

<commit_message>
Generate specification table in overview section of document automatically
Implements dynamic table creation and data population for overview specifications in the generated document using Jinja2 templating.

Replit-Commit-Author: Agent
Replit-Commit-Session-Id: 86e32257-9f57-45d9-b7c9-9c3928182bb3
Replit-Commit-Screenshot-Url: https://storage.googleapis.com/screenshot-production-us-central1/9117525c-531f-4e40-bc2d-dbaf9de7854f/23aa03d3-4ac7-4218-a526-1a05257e60c9.jpg
</commit_message>
<xml_diff>
--- a/templates_docx/enhanced_template.docx
+++ b/templates_docx/enhanced_template.docx
@@ -137,21 +137,221 @@
         </w:tc>
       </w:tr>
     </w:tbl>
-    <w:p>
-      <w:r>
-        <w:t>{% for spec in overview_specifications_table %}</w:t>
-      </w:r>
-    </w:p>
-    <w:p>
-      <w:r>
-        <w:t>{{ spec.property }}: {{ spec.value }}</w:t>
-      </w:r>
-    </w:p>
-    <w:p>
-      <w:r>
-        <w:t>{% endfor %}</w:t>
-      </w:r>
-    </w:p>
+    <w:tbl>
+      <w:tblPr>
+        <w:tblStyle w:val="TableGrid"/>
+        <w:tblW w:type="auto" w:w="0"/>
+        <w:tblLook w:firstColumn="1" w:firstRow="1" w:lastColumn="0" w:lastRow="0" w:noHBand="0" w:noVBand="1" w:val="04A0"/>
+      </w:tblPr>
+      <w:tblGrid>
+        <w:gridCol w:w="5400"/>
+        <w:gridCol w:w="5400"/>
+      </w:tblGrid>
+      <w:tr>
+        <w:tc>
+          <w:tcPr>
+            <w:tcW w:type="dxa" w:w="5400"/>
+          </w:tcPr>
+          <w:p>
+            <w:r>
+              <w:rPr>
+                <w:b/>
+              </w:rPr>
+              <w:t>Property</w:t>
+            </w:r>
+          </w:p>
+        </w:tc>
+        <w:tc>
+          <w:tcPr>
+            <w:tcW w:type="dxa" w:w="5400"/>
+          </w:tcPr>
+          <w:p>
+            <w:r>
+              <w:rPr>
+                <w:b/>
+              </w:rPr>
+              <w:t>Value</w:t>
+            </w:r>
+          </w:p>
+        </w:tc>
+      </w:tr>
+      <w:tr>
+        <w:tc>
+          <w:tcPr>
+            <w:tcW w:type="dxa" w:w="5400"/>
+          </w:tcPr>
+          <w:p>
+            <w:r>
+              <w:t>Product Name</w:t>
+            </w:r>
+          </w:p>
+        </w:tc>
+        <w:tc>
+          <w:tcPr>
+            <w:tcW w:type="dxa" w:w="5400"/>
+          </w:tcPr>
+          <w:p>
+            <w:r>
+              <w:t>{{ overview_specifications_table[0].value }}</w:t>
+            </w:r>
+          </w:p>
+        </w:tc>
+      </w:tr>
+      <w:tr>
+        <w:tc>
+          <w:tcPr>
+            <w:tcW w:type="dxa" w:w="5400"/>
+          </w:tcPr>
+          <w:p>
+            <w:r>
+              <w:t>Reactive Species</w:t>
+            </w:r>
+          </w:p>
+        </w:tc>
+        <w:tc>
+          <w:tcPr>
+            <w:tcW w:type="dxa" w:w="5400"/>
+          </w:tcPr>
+          <w:p>
+            <w:r>
+              <w:t>{{ overview_specifications_table[1].value }}</w:t>
+            </w:r>
+          </w:p>
+        </w:tc>
+      </w:tr>
+      <w:tr>
+        <w:tc>
+          <w:tcPr>
+            <w:tcW w:type="dxa" w:w="5400"/>
+          </w:tcPr>
+          <w:p>
+            <w:r>
+              <w:t>Size</w:t>
+            </w:r>
+          </w:p>
+        </w:tc>
+        <w:tc>
+          <w:tcPr>
+            <w:tcW w:type="dxa" w:w="5400"/>
+          </w:tcPr>
+          <w:p>
+            <w:r>
+              <w:t>{{ overview_specifications_table[2].value }}</w:t>
+            </w:r>
+          </w:p>
+        </w:tc>
+      </w:tr>
+      <w:tr>
+        <w:tc>
+          <w:tcPr>
+            <w:tcW w:type="dxa" w:w="5400"/>
+          </w:tcPr>
+          <w:p>
+            <w:r>
+              <w:t>Description</w:t>
+            </w:r>
+          </w:p>
+        </w:tc>
+        <w:tc>
+          <w:tcPr>
+            <w:tcW w:type="dxa" w:w="5400"/>
+          </w:tcPr>
+          <w:p>
+            <w:r>
+              <w:t>{{ overview_specifications_table[3].value }}</w:t>
+            </w:r>
+          </w:p>
+        </w:tc>
+      </w:tr>
+      <w:tr>
+        <w:tc>
+          <w:tcPr>
+            <w:tcW w:type="dxa" w:w="5400"/>
+          </w:tcPr>
+          <w:p>
+            <w:r>
+              <w:t>Sensitivity</w:t>
+            </w:r>
+          </w:p>
+        </w:tc>
+        <w:tc>
+          <w:tcPr>
+            <w:tcW w:type="dxa" w:w="5400"/>
+          </w:tcPr>
+          <w:p>
+            <w:r>
+              <w:t>{{ overview_specifications_table[4].value }}</w:t>
+            </w:r>
+          </w:p>
+        </w:tc>
+      </w:tr>
+      <w:tr>
+        <w:tc>
+          <w:tcPr>
+            <w:tcW w:type="dxa" w:w="5400"/>
+          </w:tcPr>
+          <w:p>
+            <w:r>
+              <w:t>Detection Range</w:t>
+            </w:r>
+          </w:p>
+        </w:tc>
+        <w:tc>
+          <w:tcPr>
+            <w:tcW w:type="dxa" w:w="5400"/>
+          </w:tcPr>
+          <w:p>
+            <w:r>
+              <w:t>{{ overview_specifications_table[5].value }}</w:t>
+            </w:r>
+          </w:p>
+        </w:tc>
+      </w:tr>
+      <w:tr>
+        <w:tc>
+          <w:tcPr>
+            <w:tcW w:type="dxa" w:w="5400"/>
+          </w:tcPr>
+          <w:p>
+            <w:r>
+              <w:t>Storage Instructions</w:t>
+            </w:r>
+          </w:p>
+        </w:tc>
+        <w:tc>
+          <w:tcPr>
+            <w:tcW w:type="dxa" w:w="5400"/>
+          </w:tcPr>
+          <w:p>
+            <w:r>
+              <w:t>{{ overview_specifications_table[6].value }}</w:t>
+            </w:r>
+          </w:p>
+        </w:tc>
+      </w:tr>
+      <w:tr>
+        <w:tc>
+          <w:tcPr>
+            <w:tcW w:type="dxa" w:w="5400"/>
+          </w:tcPr>
+          <w:p>
+            <w:r>
+              <w:t>Uniprot ID</w:t>
+            </w:r>
+          </w:p>
+        </w:tc>
+        <w:tc>
+          <w:tcPr>
+            <w:tcW w:type="dxa" w:w="5400"/>
+          </w:tcPr>
+          <w:p>
+            <w:r>
+              <w:t>{{ overview_specifications_table[7].value }}</w:t>
+            </w:r>
+          </w:p>
+        </w:tc>
+      </w:tr>
+    </w:tbl>
     <w:p>
       <w:pPr>
         <w:pStyle w:val="Heading2"/>

</xml_diff>

<commit_message>
Remove the specification table headers from generated document templates
Remove header rows from specification tables and adjust Jinja2 variable indexing in create_enhanced_template.py.

Replit-Commit-Author: Agent
Replit-Commit-Session-Id: 86e32257-9f57-45d9-b7c9-9c3928182bb3
Replit-Commit-Screenshot-Url: https://storage.googleapis.com/screenshot-production-us-central1/9117525c-531f-4e40-bc2d-dbaf9de7854f/dd1c0831-4bdf-459e-b2cf-c1e938f5aa2a.jpg
</commit_message>
<xml_diff>
--- a/templates_docx/enhanced_template.docx
+++ b/templates_docx/enhanced_template.docx
@@ -147,34 +147,6 @@
         <w:gridCol w:w="5400"/>
         <w:gridCol w:w="5400"/>
       </w:tblGrid>
-      <w:tr>
-        <w:tc>
-          <w:tcPr>
-            <w:tcW w:type="dxa" w:w="5400"/>
-          </w:tcPr>
-          <w:p>
-            <w:r>
-              <w:rPr>
-                <w:b/>
-              </w:rPr>
-              <w:t>Property</w:t>
-            </w:r>
-          </w:p>
-        </w:tc>
-        <w:tc>
-          <w:tcPr>
-            <w:tcW w:type="dxa" w:w="5400"/>
-          </w:tcPr>
-          <w:p>
-            <w:r>
-              <w:rPr>
-                <w:b/>
-              </w:rPr>
-              <w:t>Value</w:t>
-            </w:r>
-          </w:p>
-        </w:tc>
-      </w:tr>
       <w:tr>
         <w:tc>
           <w:tcPr>

</xml_diff>

<commit_message>
Remove table header row to standardize the document template generation
Modify create_enhanced_template.py to remove the Property/Value header row in the specifications table.

Replit-Commit-Author: Agent
Replit-Commit-Session-Id: 86e32257-9f57-45d9-b7c9-9c3928182bb3
Replit-Commit-Screenshot-Url: https://storage.googleapis.com/screenshot-production-us-central1/9117525c-531f-4e40-bc2d-dbaf9de7854f/efded469-5601-4413-8235-22271bcf5d7a.jpg
</commit_message>
<xml_diff>
--- a/templates_docx/enhanced_template.docx
+++ b/templates_docx/enhanced_template.docx
@@ -101,7 +101,6 @@
       <w:tblPr>
         <w:tblStyle w:val="TableGrid"/>
         <w:tblW w:type="auto" w:w="0"/>
-        <w:tblLayout w:type="autofit"/>
         <w:tblLook w:firstColumn="1" w:firstRow="1" w:lastColumn="0" w:lastRow="0" w:noHBand="0" w:noVBand="1" w:val="04A0"/>
       </w:tblPr>
       <w:tblGrid>
@@ -115,52 +114,13 @@
           </w:tcPr>
           <w:p>
             <w:r>
-              <w:rPr>
-                <w:b/>
-              </w:rPr>
-              <w:t>Property</w:t>
+              <w:t>Product Name</w:t>
             </w:r>
           </w:p>
         </w:tc>
         <w:tc>
           <w:tcPr>
             <w:tcW w:type="dxa" w:w="5040"/>
-          </w:tcPr>
-          <w:p>
-            <w:r>
-              <w:rPr>
-                <w:b/>
-              </w:rPr>
-              <w:t>Value</w:t>
-            </w:r>
-          </w:p>
-        </w:tc>
-      </w:tr>
-    </w:tbl>
-    <w:tbl>
-      <w:tblPr>
-        <w:tblStyle w:val="TableGrid"/>
-        <w:tblW w:type="auto" w:w="0"/>
-        <w:tblLook w:firstColumn="1" w:firstRow="1" w:lastColumn="0" w:lastRow="0" w:noHBand="0" w:noVBand="1" w:val="04A0"/>
-      </w:tblPr>
-      <w:tblGrid>
-        <w:gridCol w:w="5400"/>
-        <w:gridCol w:w="5400"/>
-      </w:tblGrid>
-      <w:tr>
-        <w:tc>
-          <w:tcPr>
-            <w:tcW w:type="dxa" w:w="5400"/>
-          </w:tcPr>
-          <w:p>
-            <w:r>
-              <w:t>Product Name</w:t>
-            </w:r>
-          </w:p>
-        </w:tc>
-        <w:tc>
-          <w:tcPr>
-            <w:tcW w:type="dxa" w:w="5400"/>
           </w:tcPr>
           <w:p>
             <w:r>
@@ -172,7 +132,7 @@
       <w:tr>
         <w:tc>
           <w:tcPr>
-            <w:tcW w:type="dxa" w:w="5400"/>
+            <w:tcW w:type="dxa" w:w="3600"/>
           </w:tcPr>
           <w:p>
             <w:r>
@@ -182,7 +142,7 @@
         </w:tc>
         <w:tc>
           <w:tcPr>
-            <w:tcW w:type="dxa" w:w="5400"/>
+            <w:tcW w:type="dxa" w:w="5040"/>
           </w:tcPr>
           <w:p>
             <w:r>
@@ -194,7 +154,7 @@
       <w:tr>
         <w:tc>
           <w:tcPr>
-            <w:tcW w:type="dxa" w:w="5400"/>
+            <w:tcW w:type="dxa" w:w="3600"/>
           </w:tcPr>
           <w:p>
             <w:r>
@@ -204,7 +164,7 @@
         </w:tc>
         <w:tc>
           <w:tcPr>
-            <w:tcW w:type="dxa" w:w="5400"/>
+            <w:tcW w:type="dxa" w:w="5040"/>
           </w:tcPr>
           <w:p>
             <w:r>
@@ -216,7 +176,7 @@
       <w:tr>
         <w:tc>
           <w:tcPr>
-            <w:tcW w:type="dxa" w:w="5400"/>
+            <w:tcW w:type="dxa" w:w="3600"/>
           </w:tcPr>
           <w:p>
             <w:r>
@@ -226,7 +186,7 @@
         </w:tc>
         <w:tc>
           <w:tcPr>
-            <w:tcW w:type="dxa" w:w="5400"/>
+            <w:tcW w:type="dxa" w:w="5040"/>
           </w:tcPr>
           <w:p>
             <w:r>
@@ -238,7 +198,7 @@
       <w:tr>
         <w:tc>
           <w:tcPr>
-            <w:tcW w:type="dxa" w:w="5400"/>
+            <w:tcW w:type="dxa" w:w="3600"/>
           </w:tcPr>
           <w:p>
             <w:r>
@@ -248,7 +208,7 @@
         </w:tc>
         <w:tc>
           <w:tcPr>
-            <w:tcW w:type="dxa" w:w="5400"/>
+            <w:tcW w:type="dxa" w:w="5040"/>
           </w:tcPr>
           <w:p>
             <w:r>
@@ -260,7 +220,7 @@
       <w:tr>
         <w:tc>
           <w:tcPr>
-            <w:tcW w:type="dxa" w:w="5400"/>
+            <w:tcW w:type="dxa" w:w="3600"/>
           </w:tcPr>
           <w:p>
             <w:r>
@@ -270,7 +230,7 @@
         </w:tc>
         <w:tc>
           <w:tcPr>
-            <w:tcW w:type="dxa" w:w="5400"/>
+            <w:tcW w:type="dxa" w:w="5040"/>
           </w:tcPr>
           <w:p>
             <w:r>
@@ -282,7 +242,7 @@
       <w:tr>
         <w:tc>
           <w:tcPr>
-            <w:tcW w:type="dxa" w:w="5400"/>
+            <w:tcW w:type="dxa" w:w="3600"/>
           </w:tcPr>
           <w:p>
             <w:r>
@@ -292,7 +252,7 @@
         </w:tc>
         <w:tc>
           <w:tcPr>
-            <w:tcW w:type="dxa" w:w="5400"/>
+            <w:tcW w:type="dxa" w:w="5040"/>
           </w:tcPr>
           <w:p>
             <w:r>
@@ -304,7 +264,7 @@
       <w:tr>
         <w:tc>
           <w:tcPr>
-            <w:tcW w:type="dxa" w:w="5400"/>
+            <w:tcW w:type="dxa" w:w="3600"/>
           </w:tcPr>
           <w:p>
             <w:r>
@@ -314,7 +274,7 @@
         </w:tc>
         <w:tc>
           <w:tcPr>
-            <w:tcW w:type="dxa" w:w="5400"/>
+            <w:tcW w:type="dxa" w:w="5040"/>
           </w:tcPr>
           <w:p>
             <w:r>

</xml_diff>

<commit_message>
Improve document generation by formatting technical details as a table
Refactor template population to handle technical details as a table with a comma-separated first column in `template_populator_enhanced.py`.

Replit-Commit-Author: Agent
Replit-Commit-Session-Id: 86e32257-9f57-45d9-b7c9-9c3928182bb3
Replit-Commit-Screenshot-Url: https://storage.googleapis.com/screenshot-production-us-central1/9117525c-531f-4e40-bc2d-dbaf9de7854f/b54d30a2-3605-4f35-a9cc-29bd73fb6138.jpg
</commit_message>
<xml_diff>
--- a/templates_docx/enhanced_template.docx
+++ b/templates_docx/enhanced_template.docx
@@ -292,6 +292,105 @@
         <w:t>TECHNICAL DETAILS</w:t>
       </w:r>
     </w:p>
+    <w:tbl>
+      <w:tblPr>
+        <w:tblStyle w:val="TableGrid"/>
+        <w:tblW w:type="auto" w:w="0"/>
+        <w:tblLook w:firstColumn="1" w:firstRow="1" w:lastColumn="0" w:lastRow="0" w:noHBand="0" w:noVBand="1" w:val="04A0"/>
+      </w:tblPr>
+      <w:tblGrid>
+        <w:gridCol w:w="5400"/>
+        <w:gridCol w:w="5400"/>
+      </w:tblGrid>
+      <w:tr>
+        <w:tc>
+          <w:tcPr>
+            <w:tcW w:type="dxa" w:w="4320"/>
+          </w:tcPr>
+          <w:p>
+            <w:r>
+              <w:t>Capture/Detection Antibodies</w:t>
+            </w:r>
+          </w:p>
+        </w:tc>
+        <w:tc>
+          <w:tcPr>
+            <w:tcW w:type="dxa" w:w="4320"/>
+          </w:tcPr>
+          <w:p>
+            <w:r>
+              <w:t>{{ technical_details_table[0].value }}</w:t>
+            </w:r>
+          </w:p>
+        </w:tc>
+      </w:tr>
+      <w:tr>
+        <w:tc>
+          <w:tcPr>
+            <w:tcW w:type="dxa" w:w="4320"/>
+          </w:tcPr>
+          <w:p>
+            <w:r>
+              <w:t>Specificity</w:t>
+            </w:r>
+          </w:p>
+        </w:tc>
+        <w:tc>
+          <w:tcPr>
+            <w:tcW w:type="dxa" w:w="4320"/>
+          </w:tcPr>
+          <w:p>
+            <w:r>
+              <w:t>{{ technical_details_table[1].value }}</w:t>
+            </w:r>
+          </w:p>
+        </w:tc>
+      </w:tr>
+      <w:tr>
+        <w:tc>
+          <w:tcPr>
+            <w:tcW w:type="dxa" w:w="4320"/>
+          </w:tcPr>
+          <w:p>
+            <w:r>
+              <w:t>Standard Protein</w:t>
+            </w:r>
+          </w:p>
+        </w:tc>
+        <w:tc>
+          <w:tcPr>
+            <w:tcW w:type="dxa" w:w="4320"/>
+          </w:tcPr>
+          <w:p>
+            <w:r>
+              <w:t>{{ technical_details_table[2].value }}</w:t>
+            </w:r>
+          </w:p>
+        </w:tc>
+      </w:tr>
+      <w:tr>
+        <w:tc>
+          <w:tcPr>
+            <w:tcW w:type="dxa" w:w="4320"/>
+          </w:tcPr>
+          <w:p>
+            <w:r>
+              <w:t>Cross-reactivity</w:t>
+            </w:r>
+          </w:p>
+        </w:tc>
+        <w:tc>
+          <w:tcPr>
+            <w:tcW w:type="dxa" w:w="4320"/>
+          </w:tcPr>
+          <w:p>
+            <w:r>
+              <w:t>{{ technical_details_table[3].value }}</w:t>
+            </w:r>
+          </w:p>
+        </w:tc>
+      </w:tr>
+    </w:tbl>
     <w:p>
       <w:r>
         <w:t>{{ technical_details }}</w:t>

</xml_diff>

<commit_message>
Improve template formatting and add support for hidden text and lists
Adds hidden text style, list numbering and improves cell alignment in templates.

Replit-Commit-Author: Agent
Replit-Commit-Session-Id: 86e32257-9f57-45d9-b7c9-9c3928182bb3
Replit-Commit-Screenshot-Url: https://storage.googleapis.com/screenshot-production-us-central1/9117525c-531f-4e40-bc2d-dbaf9de7854f/bca01e18-a866-4e2c-aee5-ec5e7219a6b5.jpg
</commit_message>
<xml_diff>
--- a/templates_docx/enhanced_template.docx
+++ b/templates_docx/enhanced_template.docx
@@ -406,7 +406,47 @@
     </w:p>
     <w:p>
       <w:r>
-        <w:t>{{ preparations_numbered }}</w:t>
+        <w:t>{{ preparations_text }}</w:t>
+      </w:r>
+    </w:p>
+    <w:p>
+      <w:pPr>
+        <w:pStyle w:val="HiddenText"/>
+      </w:pPr>
+      <w:r>
+        <w:t>{% if preparations_steps %}</w:t>
+      </w:r>
+    </w:p>
+    <w:p>
+      <w:pPr>
+        <w:pStyle w:val="ListNumber"/>
+      </w:pPr>
+      <w:r>
+        <w:t>{{ step.text }}</w:t>
+      </w:r>
+    </w:p>
+    <w:p>
+      <w:pPr>
+        <w:pStyle w:val="HiddenText"/>
+      </w:pPr>
+      <w:r>
+        <w:t>{% for step in preparations_steps %}</w:t>
+      </w:r>
+    </w:p>
+    <w:p>
+      <w:pPr>
+        <w:pStyle w:val="HiddenText"/>
+      </w:pPr>
+      <w:r>
+        <w:t>{% endfor %}</w:t>
+      </w:r>
+    </w:p>
+    <w:p>
+      <w:pPr>
+        <w:pStyle w:val="HiddenText"/>
+      </w:pPr>
+      <w:r>
+        <w:t>{% endif %}</w:t>
       </w:r>
     </w:p>
     <w:p>
@@ -421,32 +461,39 @@
       <w:tblPr>
         <w:tblStyle w:val="TableGrid"/>
         <w:tblW w:type="auto" w:w="0"/>
-        <w:tblLayout w:type="autofit"/>
         <w:tblLook w:firstColumn="1" w:firstRow="1" w:lastColumn="0" w:lastRow="0" w:noHBand="0" w:noVBand="1" w:val="04A0"/>
       </w:tblPr>
       <w:tblGrid>
-        <w:gridCol w:w="5400"/>
-        <w:gridCol w:w="5400"/>
+        <w:gridCol w:w="2700"/>
+        <w:gridCol w:w="2700"/>
+        <w:gridCol w:w="2700"/>
+        <w:gridCol w:w="2700"/>
       </w:tblGrid>
       <w:tr>
         <w:tc>
           <w:tcPr>
-            <w:tcW w:type="dxa" w:w="5760"/>
+            <w:tcW w:type="dxa" w:w="4320"/>
           </w:tcPr>
           <w:p>
+            <w:pPr>
+              <w:jc w:val="center"/>
+            </w:pPr>
             <w:r>
               <w:rPr>
                 <w:b/>
               </w:rPr>
-              <w:t>Component</w:t>
+              <w:t>Description</w:t>
             </w:r>
           </w:p>
         </w:tc>
         <w:tc>
           <w:tcPr>
-            <w:tcW w:type="dxa" w:w="2880"/>
+            <w:tcW w:type="dxa" w:w="1440"/>
           </w:tcPr>
           <w:p>
+            <w:pPr>
+              <w:jc w:val="center"/>
+            </w:pPr>
             <w:r>
               <w:rPr>
                 <w:b/>
@@ -455,11 +502,96 @@
             </w:r>
           </w:p>
         </w:tc>
+        <w:tc>
+          <w:tcPr>
+            <w:tcW w:type="dxa" w:w="2160"/>
+          </w:tcPr>
+          <w:p>
+            <w:pPr>
+              <w:jc w:val="center"/>
+            </w:pPr>
+            <w:r>
+              <w:rPr>
+                <w:b/>
+              </w:rPr>
+              <w:t>Volume</w:t>
+            </w:r>
+          </w:p>
+        </w:tc>
+        <w:tc>
+          <w:tcPr>
+            <w:tcW w:type="dxa" w:w="3600"/>
+          </w:tcPr>
+          <w:p>
+            <w:pPr>
+              <w:jc w:val="center"/>
+            </w:pPr>
+            <w:r>
+              <w:rPr>
+                <w:b/>
+              </w:rPr>
+              <w:t>Storage of opened/reconstituted material</w:t>
+            </w:r>
+          </w:p>
+        </w:tc>
+      </w:tr>
+      <w:tr>
+        <w:tc>
+          <w:tcPr>
+            <w:tcW w:type="dxa" w:w="2700"/>
+          </w:tcPr>
+          <w:p>
+            <w:r>
+              <w:t>{{ reagent.name }}</w:t>
+            </w:r>
+          </w:p>
+        </w:tc>
+        <w:tc>
+          <w:tcPr>
+            <w:tcW w:type="dxa" w:w="2700"/>
+          </w:tcPr>
+          <w:p>
+            <w:r>
+              <w:t>{{ reagent.quantity }}</w:t>
+            </w:r>
+          </w:p>
+        </w:tc>
+        <w:tc>
+          <w:tcPr>
+            <w:tcW w:type="dxa" w:w="2700"/>
+          </w:tcPr>
+          <w:p>
+            <w:r>
+              <w:t>{{ reagent.volume }}</w:t>
+            </w:r>
+          </w:p>
+        </w:tc>
+        <w:tc>
+          <w:tcPr>
+            <w:tcW w:type="dxa" w:w="2700"/>
+          </w:tcPr>
+          <w:p>
+            <w:r>
+              <w:t>{{ reagent.storage }}</w:t>
+            </w:r>
+          </w:p>
+        </w:tc>
       </w:tr>
     </w:tbl>
     <w:p>
+      <w:pPr>
+        <w:pStyle w:val="HiddenText"/>
+      </w:pPr>
       <w:r>
-        <w:t>{{ reagents_table_html|safe }}</w:t>
+        <w:t>{% for reagent in reagents_list %}</w:t>
+      </w:r>
+    </w:p>
+    <w:p>
+      <w:pPr>
+        <w:pStyle w:val="HiddenText"/>
+      </w:pPr>
+      <w:r>
+        <w:t>{% endfor %}</w:t>
       </w:r>
     </w:p>
     <w:p>
@@ -1620,8 +1752,13 @@
       <w:numPr>
         <w:numId w:val="5"/>
       </w:numPr>
+      <w:ind w:left="360" w:hanging="360"/>
       <w:contextualSpacing/>
     </w:pPr>
+    <w:rPr>
+      <w:rFonts w:ascii="Calibri" w:hAnsi="Calibri"/>
+      <w:sz w:val="22"/>
+    </w:rPr>
   </w:style>
   <w:style w:type="paragraph" w:styleId="ListNumber2">
     <w:name w:val="List Number 2"/>
@@ -12736,6 +12873,16 @@
         <w:shd w:val="clear" w:color="auto" w:fill="FBCAA2" w:themeFill="accent6" w:themeFillTint="7F"/>
       </w:tcPr>
     </w:tblStylePr>
+  </w:style>
+  <w:style w:type="paragraph" w:customStyle="1" w:styleId="HiddenText">
+    <w:name w:val="Hidden Text"/>
+    <w:basedOn w:val="Normal"/>
+    <w:uiPriority w:val="99"/>
+    <w:semiHidden/>
+    <w:rPr>
+      <w:color w:val="C8C8C8"/>
+      <w:sz w:val="16"/>
+    </w:rPr>
   </w:style>
   <w:style w:type="paragraph" w:customStyle="1" w:styleId="FooterCompanyStyle">
     <w:name w:val="Footer Company Style"/>

</xml_diff>

<commit_message>
Improve document template creation for more accurate datasheet conversion
Adjusts Jinja2 loops in create_enhanced_template.py for correct nesting and adds files to /uploads.

Replit-Commit-Author: Agent
Replit-Commit-Session-Id: 86e32257-9f57-45d9-b7c9-9c3928182bb3
Replit-Commit-Screenshot-Url: https://storage.googleapis.com/screenshot-production-us-central1/9117525c-531f-4e40-bc2d-dbaf9de7854f/d3f681a2-43d4-478d-8833-23e61da0571d.jpg
</commit_message>
<xml_diff>
--- a/templates_docx/enhanced_template.docx
+++ b/templates_docx/enhanced_template.docx
@@ -419,18 +419,18 @@
     </w:p>
     <w:p>
       <w:pPr>
+        <w:pStyle w:val="HiddenText"/>
+      </w:pPr>
+      <w:r>
+        <w:t>{% for step in preparations_steps %}</w:t>
+      </w:r>
+    </w:p>
+    <w:p>
+      <w:pPr>
         <w:pStyle w:val="ListNumber"/>
       </w:pPr>
       <w:r>
         <w:t>{{ step.text }}</w:t>
-      </w:r>
-    </w:p>
-    <w:p>
-      <w:pPr>
-        <w:pStyle w:val="HiddenText"/>
-      </w:pPr>
-      <w:r>
-        <w:t>{% for step in preparations_steps %}</w:t>
       </w:r>
     </w:p>
     <w:p>

</xml_diff>

<commit_message>
Improve document processing by enhancing data extraction and template fixes
Enhance kit name identification and fix bullet points in material lists within the DOCX template.

Replit-Commit-Author: Agent
Replit-Commit-Session-Id: 86e32257-9f57-45d9-b7c9-9c3928182bb3
Replit-Commit-Screenshot-Url: https://storage.googleapis.com/screenshot-production-us-central1/9117525c-531f-4e40-bc2d-dbaf9de7854f/3d706bf2-d092-434e-8a8d-dbe314389da0.jpg
</commit_message>
<xml_diff>
--- a/templates_docx/enhanced_template.docx
+++ b/templates_docx/enhanced_template.docx
@@ -841,9 +841,17 @@
     <w:p>
       <w:pPr>
         <w:pStyle w:val="ListBullet"/>
+        <w:ind w:left="360" w:firstLine="0"/>
+        <w:jc w:val="left"/>
       </w:pPr>
       <w:r>
-        <w:t>{{ req_material_1|default('') }}</w:t>
+        <w:rPr>
+          <w:sz w:val="22"/>
+        </w:rPr>
+        <w:t xml:space="preserve">• </w:t>
+      </w:r>
+      <w:r>
+        <w:t>•</w:t>
       </w:r>
     </w:p>
     <w:p>
@@ -857,9 +865,17 @@
     <w:p>
       <w:pPr>
         <w:pStyle w:val="ListBullet"/>
+        <w:ind w:left="360" w:firstLine="0"/>
+        <w:jc w:val="left"/>
       </w:pPr>
       <w:r>
-        <w:t>{{ req_material_2|default('') }}</w:t>
+        <w:rPr>
+          <w:sz w:val="22"/>
+        </w:rPr>
+        <w:t xml:space="preserve">• </w:t>
+      </w:r>
+      <w:r>
+        <w:t>•</w:t>
       </w:r>
     </w:p>
     <w:p>
@@ -873,9 +889,17 @@
     <w:p>
       <w:pPr>
         <w:pStyle w:val="ListBullet"/>
+        <w:ind w:left="360" w:firstLine="0"/>
+        <w:jc w:val="left"/>
       </w:pPr>
       <w:r>
-        <w:t>{{ req_material_3|default('') }}</w:t>
+        <w:rPr>
+          <w:sz w:val="22"/>
+        </w:rPr>
+        <w:t xml:space="preserve">• </w:t>
+      </w:r>
+      <w:r>
+        <w:t>•</w:t>
       </w:r>
     </w:p>
     <w:p>
@@ -889,9 +913,17 @@
     <w:p>
       <w:pPr>
         <w:pStyle w:val="ListBullet"/>
+        <w:ind w:left="360" w:firstLine="0"/>
+        <w:jc w:val="left"/>
       </w:pPr>
       <w:r>
-        <w:t>{{ req_material_4|default('') }}</w:t>
+        <w:rPr>
+          <w:sz w:val="22"/>
+        </w:rPr>
+        <w:t xml:space="preserve">• </w:t>
+      </w:r>
+      <w:r>
+        <w:t>•</w:t>
       </w:r>
     </w:p>
     <w:p>
@@ -905,9 +937,17 @@
     <w:p>
       <w:pPr>
         <w:pStyle w:val="ListBullet"/>
+        <w:ind w:left="360" w:firstLine="0"/>
+        <w:jc w:val="left"/>
       </w:pPr>
       <w:r>
-        <w:t>{{ req_material_5|default('') }}</w:t>
+        <w:rPr>
+          <w:sz w:val="22"/>
+        </w:rPr>
+        <w:t xml:space="preserve">• </w:t>
+      </w:r>
+      <w:r>
+        <w:t>•</w:t>
       </w:r>
     </w:p>
     <w:p>
@@ -921,9 +961,17 @@
     <w:p>
       <w:pPr>
         <w:pStyle w:val="ListBullet"/>
+        <w:ind w:left="360" w:firstLine="0"/>
+        <w:jc w:val="left"/>
       </w:pPr>
       <w:r>
-        <w:t>{{ req_material_6|default('') }}</w:t>
+        <w:rPr>
+          <w:sz w:val="22"/>
+        </w:rPr>
+        <w:t xml:space="preserve">• </w:t>
+      </w:r>
+      <w:r>
+        <w:t>•</w:t>
       </w:r>
     </w:p>
     <w:p>
@@ -937,9 +985,17 @@
     <w:p>
       <w:pPr>
         <w:pStyle w:val="ListBullet"/>
+        <w:ind w:left="360" w:firstLine="0"/>
+        <w:jc w:val="left"/>
       </w:pPr>
       <w:r>
-        <w:t>{{ req_material_7|default('') }}</w:t>
+        <w:rPr>
+          <w:sz w:val="22"/>
+        </w:rPr>
+        <w:t xml:space="preserve">• </w:t>
+      </w:r>
+      <w:r>
+        <w:t>•</w:t>
       </w:r>
     </w:p>
     <w:p>
@@ -953,9 +1009,17 @@
     <w:p>
       <w:pPr>
         <w:pStyle w:val="ListBullet"/>
+        <w:ind w:left="360" w:firstLine="0"/>
+        <w:jc w:val="left"/>
       </w:pPr>
       <w:r>
-        <w:t>{{ req_material_8|default('') }}</w:t>
+        <w:rPr>
+          <w:sz w:val="22"/>
+        </w:rPr>
+        <w:t xml:space="preserve">• </w:t>
+      </w:r>
+      <w:r>
+        <w:t>•</w:t>
       </w:r>
     </w:p>
     <w:p>
@@ -969,9 +1033,17 @@
     <w:p>
       <w:pPr>
         <w:pStyle w:val="ListBullet"/>
+        <w:ind w:left="360" w:firstLine="0"/>
+        <w:jc w:val="left"/>
       </w:pPr>
       <w:r>
-        <w:t>{{ req_material_9|default('') }}</w:t>
+        <w:rPr>
+          <w:sz w:val="22"/>
+        </w:rPr>
+        <w:t xml:space="preserve">• </w:t>
+      </w:r>
+      <w:r>
+        <w:t>•</w:t>
       </w:r>
     </w:p>
     <w:p>
@@ -985,9 +1057,17 @@
     <w:p>
       <w:pPr>
         <w:pStyle w:val="ListBullet"/>
+        <w:ind w:left="360" w:firstLine="0"/>
+        <w:jc w:val="left"/>
       </w:pPr>
       <w:r>
-        <w:t>{{ req_material_10|default('') }}</w:t>
+        <w:rPr>
+          <w:sz w:val="22"/>
+        </w:rPr>
+        <w:t xml:space="preserve">• </w:t>
+      </w:r>
+      <w:r>
+        <w:t>•</w:t>
       </w:r>
     </w:p>
     <w:p>

</xml_diff>